<commit_message>
Update boxplot and submission docs
</commit_message>
<xml_diff>
--- a/BPsubmission/Ju-Chi_Coverletter_Transfer2BPCNNI.docx
+++ b/BPsubmission/Ju-Chi_Coverletter_Transfer2BPCNNI.docx
@@ -83,7 +83,15 @@
           <w:sz w:val="24"/>
           <w:szCs w:val="24"/>
         </w:rPr>
-        <w:t>Dr. Krystal</w:t>
+        <w:t xml:space="preserve">Dr. </w:t>
+      </w:r>
+      <w:r>
+        <w:rPr>
+          <w:rFonts w:ascii="Times New Roman" w:eastAsia="Times New Roman" w:hAnsi="Times New Roman" w:cs="Times New Roman"/>
+          <w:sz w:val="24"/>
+          <w:szCs w:val="24"/>
+        </w:rPr>
+        <w:t>Carter</w:t>
       </w:r>
       <w:r>
         <w:rPr>
@@ -185,25 +193,7 @@
           <w:sz w:val="24"/>
           <w:szCs w:val="24"/>
         </w:rPr>
-        <w:t xml:space="preserve">While responding to one of our reviewers’ questions, we made a final audit of the data and discovered that one participant in the original sample did not meet the inclusion criteria due to their diagnosis. This person was thus removed from this revision, and the results were edited accordingly. This change did not </w:t>
-      </w:r>
-      <w:proofErr w:type="gramStart"/>
-      <w:r>
-        <w:rPr>
-          <w:rFonts w:ascii="Times New Roman" w:eastAsia="Times New Roman" w:hAnsi="Times New Roman" w:cs="Times New Roman"/>
-          <w:sz w:val="24"/>
-          <w:szCs w:val="24"/>
-        </w:rPr>
-        <w:t>impact</w:t>
-      </w:r>
-      <w:proofErr w:type="gramEnd"/>
-      <w:r>
-        <w:rPr>
-          <w:rFonts w:ascii="Times New Roman" w:eastAsia="Times New Roman" w:hAnsi="Times New Roman" w:cs="Times New Roman"/>
-          <w:sz w:val="24"/>
-          <w:szCs w:val="24"/>
-        </w:rPr>
-        <w:t xml:space="preserve"> the significance (and non-significance) of any of the analyses. The resulting changes were marked in </w:t>
+        <w:t xml:space="preserve">While responding to one of our reviewers’ questions, we made a final audit of the data and discovered that one participant in the original sample did not meet the inclusion criteria due to their diagnosis. This person was thus removed from this revision, and the results were edited accordingly. This change did not impact the significance (and non-significance) of any of the analyses. The resulting changes were marked in </w:t>
       </w:r>
       <w:r>
         <w:rPr>
@@ -212,7 +202,7 @@
           <w:sz w:val="24"/>
           <w:szCs w:val="24"/>
         </w:rPr>
-        <w:t>blue</w:t>
+        <w:t>cyan</w:t>
       </w:r>
       <w:r>
         <w:rPr>
@@ -271,17 +261,7 @@
           <w:szCs w:val="24"/>
           <w:lang w:eastAsia="zh-TW"/>
         </w:rPr>
-        <w:t xml:space="preserve">blue </w:t>
-      </w:r>
-      <w:r>
-        <w:rPr>
-          <w:rFonts w:ascii="Times New Roman" w:eastAsia="Times New Roman" w:hAnsi="Times New Roman" w:cs="Times New Roman"/>
-          <w:color w:val="215E99" w:themeColor="text2" w:themeTint="BF"/>
-          <w:sz w:val="24"/>
-          <w:szCs w:val="24"/>
-          <w:lang w:eastAsia="zh-TW"/>
-        </w:rPr>
-        <w:t>regular font</w:t>
+        <w:t>blue regular font</w:t>
       </w:r>
       <w:r>
         <w:rPr>
@@ -438,7 +418,6 @@
           <w:lang w:val="fr-FR"/>
         </w:rPr>
       </w:pPr>
-      <w:proofErr w:type="gramStart"/>
       <w:r>
         <w:rPr>
           <w:rFonts w:ascii="Times New Roman" w:eastAsia="Times New Roman" w:hAnsi="Times New Roman" w:cs="Times New Roman"/>
@@ -448,19 +427,7 @@
           <w:highlight w:val="white"/>
           <w:lang w:val="fr-FR"/>
         </w:rPr>
-        <w:t>E-mail:</w:t>
-      </w:r>
-      <w:proofErr w:type="gramEnd"/>
-      <w:r>
-        <w:rPr>
-          <w:rFonts w:ascii="Times New Roman" w:eastAsia="Times New Roman" w:hAnsi="Times New Roman" w:cs="Times New Roman"/>
-          <w:color w:val="000000"/>
-          <w:sz w:val="24"/>
-          <w:szCs w:val="24"/>
-          <w:highlight w:val="white"/>
-          <w:lang w:val="fr-FR"/>
-        </w:rPr>
-        <w:t xml:space="preserve"> </w:t>
+        <w:t xml:space="preserve">E-mail: </w:t>
       </w:r>
       <w:hyperlink r:id="rId7" w:history="1">
         <w:r>

</xml_diff>